<commit_message>
Adicionando output ao relatório
</commit_message>
<xml_diff>
--- a/docs/Relatório.docx
+++ b/docs/Relatório.docx
@@ -922,6 +922,448 @@
       <w:r>
         <w:t>Na primeira linha do arquivo estara</w:t>
       </w:r>
+    </w:p>
+    <w:p>
+      <w:pPr>
+        <w:spacing w:line="240" w:lineRule="auto"/>
+        <w:ind w:firstLine="0"/>
+        <w:rPr>
+          <w:sz w:val="20"/>
+          <w:szCs w:val="20"/>
+        </w:rPr>
+      </w:pPr>
+    </w:p>
+    <w:p>
+      <w:pPr>
+        <w:spacing w:line="240" w:lineRule="auto"/>
+        <w:ind w:firstLine="0"/>
+        <w:rPr>
+          <w:sz w:val="20"/>
+          <w:szCs w:val="20"/>
+        </w:rPr>
+      </w:pPr>
+    </w:p>
+    <w:p>
+      <w:pPr>
+        <w:spacing w:line="240" w:lineRule="auto"/>
+        <w:ind w:firstLine="0"/>
+        <w:rPr>
+          <w:sz w:val="20"/>
+          <w:szCs w:val="20"/>
+        </w:rPr>
+      </w:pPr>
+    </w:p>
+    <w:p>
+      <w:pPr>
+        <w:spacing w:line="240" w:lineRule="auto"/>
+        <w:ind w:left="2127" w:firstLine="0"/>
+        <w:rPr>
+          <w:sz w:val="20"/>
+          <w:szCs w:val="20"/>
+        </w:rPr>
+      </w:pPr>
+    </w:p>
+    <w:p>
+      <w:pPr>
+        <w:spacing w:line="240" w:lineRule="auto"/>
+        <w:ind w:left="2127" w:firstLine="0"/>
+        <w:rPr>
+          <w:sz w:val="20"/>
+          <w:szCs w:val="20"/>
+        </w:rPr>
+      </w:pPr>
+    </w:p>
+    <w:p>
+      <w:pPr>
+        <w:pStyle w:val="Heading1"/>
+      </w:pPr>
+      <w:r>
+        <w:t>Implementação dos algoritmos</w:t>
+      </w:r>
+    </w:p>
+    <w:p>
+      <w:pPr>
+        <w:rPr>
+          <w:color w:val="FF0000"/>
+        </w:rPr>
+      </w:pPr>
+    </w:p>
+    <w:p>
+      <w:pPr>
+        <w:spacing w:line="240" w:lineRule="auto"/>
+        <w:ind w:firstLine="0"/>
+        <w:jc w:val="left"/>
+      </w:pPr>
+    </w:p>
+    <w:p>
+      <w:pPr>
+        <w:spacing w:line="240" w:lineRule="auto"/>
+        <w:ind w:firstLine="0"/>
+        <w:jc w:val="left"/>
+        <w:rPr>
+          <w:sz w:val="20"/>
+          <w:szCs w:val="20"/>
+        </w:rPr>
+      </w:pPr>
+      <w:r>
+        <w:rPr>
+          <w:sz w:val="20"/>
+          <w:szCs w:val="20"/>
+        </w:rPr>
+        <w:t xml:space="preserve">Digite o path do arquivo de entrada: </w:t>
+      </w:r>
+    </w:p>
+    <w:p>
+      <w:pPr>
+        <w:spacing w:line="240" w:lineRule="auto"/>
+        <w:ind w:firstLine="0"/>
+        <w:jc w:val="left"/>
+        <w:rPr>
+          <w:sz w:val="20"/>
+          <w:szCs w:val="20"/>
+        </w:rPr>
+      </w:pPr>
+      <w:r>
+        <w:rPr>
+          <w:sz w:val="20"/>
+          <w:szCs w:val="20"/>
+        </w:rPr>
+        <w:t>[C p1 16] - OK. Criou normal.</w:t>
+      </w:r>
+    </w:p>
+    <w:p>
+      <w:pPr>
+        <w:spacing w:line="240" w:lineRule="auto"/>
+        <w:ind w:firstLine="0"/>
+        <w:jc w:val="left"/>
+        <w:rPr>
+          <w:sz w:val="20"/>
+          <w:szCs w:val="20"/>
+        </w:rPr>
+      </w:pPr>
+      <w:r>
+        <w:rPr>
+          <w:sz w:val="20"/>
+          <w:szCs w:val="20"/>
+        </w:rPr>
+        <w:t>[C p2 18] - OK. Criou normal.</w:t>
+      </w:r>
+    </w:p>
+    <w:p>
+      <w:pPr>
+        <w:spacing w:line="240" w:lineRule="auto"/>
+        <w:ind w:firstLine="0"/>
+        <w:jc w:val="left"/>
+        <w:rPr>
+          <w:sz w:val="20"/>
+          <w:szCs w:val="20"/>
+        </w:rPr>
+      </w:pPr>
+      <w:r>
+        <w:rPr>
+          <w:sz w:val="20"/>
+          <w:szCs w:val="20"/>
+        </w:rPr>
+        <w:t>[C p3 10] - OK. Criou normal.</w:t>
+      </w:r>
+    </w:p>
+    <w:p>
+      <w:pPr>
+        <w:spacing w:line="240" w:lineRule="auto"/>
+        <w:ind w:firstLine="0"/>
+        <w:jc w:val="left"/>
+        <w:rPr>
+          <w:sz w:val="20"/>
+          <w:szCs w:val="20"/>
+          <w:lang w:val="en-GB"/>
+        </w:rPr>
+      </w:pPr>
+      <w:r>
+        <w:rPr>
+          <w:sz w:val="20"/>
+          <w:szCs w:val="20"/>
+          <w:lang w:val="en-GB"/>
+        </w:rPr>
+        <w:t>[A p1 14] - OK.</w:t>
+      </w:r>
+    </w:p>
+    <w:p>
+      <w:pPr>
+        <w:spacing w:line="240" w:lineRule="auto"/>
+        <w:ind w:firstLine="0"/>
+        <w:jc w:val="left"/>
+        <w:rPr>
+          <w:sz w:val="20"/>
+          <w:szCs w:val="20"/>
+          <w:lang w:val="en-GB"/>
+        </w:rPr>
+      </w:pPr>
+      <w:r>
+        <w:rPr>
+          <w:sz w:val="20"/>
+          <w:szCs w:val="20"/>
+          <w:lang w:val="en-GB"/>
+        </w:rPr>
+        <w:t>[A p1 20] - Segmentation fault.</w:t>
+      </w:r>
+    </w:p>
+    <w:p>
+      <w:pPr>
+        <w:spacing w:line="240" w:lineRule="auto"/>
+        <w:ind w:firstLine="0"/>
+        <w:jc w:val="left"/>
+        <w:rPr>
+          <w:sz w:val="20"/>
+          <w:szCs w:val="20"/>
+          <w:lang w:val="en-GB"/>
+        </w:rPr>
+      </w:pPr>
+      <w:r>
+        <w:rPr>
+          <w:sz w:val="20"/>
+          <w:szCs w:val="20"/>
+          <w:lang w:val="en-GB"/>
+        </w:rPr>
+        <w:t>[A p2 17] - OK.</w:t>
+      </w:r>
+    </w:p>
+    <w:p>
+      <w:pPr>
+        <w:spacing w:line="240" w:lineRule="auto"/>
+        <w:ind w:firstLine="0"/>
+        <w:jc w:val="left"/>
+        <w:rPr>
+          <w:sz w:val="20"/>
+          <w:szCs w:val="20"/>
+          <w:lang w:val="en-GB"/>
+        </w:rPr>
+      </w:pPr>
+      <w:r>
+        <w:rPr>
+          <w:sz w:val="20"/>
+          <w:szCs w:val="20"/>
+          <w:lang w:val="en-GB"/>
+        </w:rPr>
+        <w:t>[A p3 10] - Segmentation fault.</w:t>
+      </w:r>
+    </w:p>
+    <w:p>
+      <w:pPr>
+        <w:spacing w:line="240" w:lineRule="auto"/>
+        <w:ind w:firstLine="0"/>
+        <w:jc w:val="left"/>
+        <w:rPr>
+          <w:sz w:val="20"/>
+          <w:szCs w:val="20"/>
+        </w:rPr>
+      </w:pPr>
+      <w:r>
+        <w:rPr>
+          <w:sz w:val="20"/>
+          <w:szCs w:val="20"/>
+        </w:rPr>
+        <w:t>[M p1 8 ] - Espaço alocado com sucesso. Criou direto nova página.</w:t>
+      </w:r>
+    </w:p>
+    <w:p>
+      <w:pPr>
+        <w:spacing w:line="240" w:lineRule="auto"/>
+        <w:ind w:firstLine="0"/>
+        <w:jc w:val="left"/>
+        <w:rPr>
+          <w:sz w:val="20"/>
+          <w:szCs w:val="20"/>
+        </w:rPr>
+      </w:pPr>
+      <w:r>
+        <w:rPr>
+          <w:sz w:val="20"/>
+          <w:szCs w:val="20"/>
+        </w:rPr>
+        <w:t>[A p1 20] - OK.</w:t>
+      </w:r>
+    </w:p>
+    <w:p>
+      <w:pPr>
+        <w:spacing w:line="240" w:lineRule="auto"/>
+        <w:ind w:firstLine="0"/>
+        <w:jc w:val="left"/>
+        <w:rPr>
+          <w:sz w:val="20"/>
+          <w:szCs w:val="20"/>
+        </w:rPr>
+      </w:pPr>
+      <w:r>
+        <w:rPr>
+          <w:sz w:val="20"/>
+          <w:szCs w:val="20"/>
+        </w:rPr>
+        <w:t>[M p3 5 ] - Espaço alocado com sucesso. Não foi necessário criar página (tinha espaço sobrando).</w:t>
+      </w:r>
+    </w:p>
+    <w:p>
+      <w:pPr>
+        <w:spacing w:line="240" w:lineRule="auto"/>
+        <w:ind w:firstLine="0"/>
+        <w:jc w:val="left"/>
+        <w:rPr>
+          <w:sz w:val="20"/>
+          <w:szCs w:val="20"/>
+        </w:rPr>
+      </w:pPr>
+      <w:r>
+        <w:rPr>
+          <w:sz w:val="20"/>
+          <w:szCs w:val="20"/>
+        </w:rPr>
+        <w:t>[M p2 8 ] - Espaço alocado com sucesso. Criou nova página a partir de SWAP | R [p1(0) p1(1) p2(0) p2(1) p2(2) p3(0) p3(1) p1(2) ] D [00 00 ];R [p2(3) p1(1) p2(0) p2(1) p2(2) p3(0) p3(1) p1(2) ] D [p1(0) 00 ];</w:t>
+      </w:r>
+    </w:p>
+    <w:p>
+      <w:pPr>
+        <w:spacing w:line="240" w:lineRule="auto"/>
+        <w:ind w:firstLine="0"/>
+        <w:jc w:val="left"/>
+        <w:rPr>
+          <w:sz w:val="20"/>
+          <w:szCs w:val="20"/>
+        </w:rPr>
+      </w:pPr>
+      <w:r>
+        <w:rPr>
+          <w:sz w:val="20"/>
+          <w:szCs w:val="20"/>
+        </w:rPr>
+        <w:t>[A p1 1 ] - OK. SWAP necessário. R [p2(3) p1(1) p2(0) p2(1) p2(2) p3(0) p3(1) p1(2) ] D [p1(0) 00 ];R [p2(3) p1(1) p1(0) p2(1) p2(2) p3(0) p3(1) p1(2) ] D [00 p2(0) ];</w:t>
+      </w:r>
+    </w:p>
+    <w:p>
+      <w:pPr>
+        <w:spacing w:line="240" w:lineRule="auto"/>
+        <w:ind w:firstLine="0"/>
+        <w:jc w:val="left"/>
+        <w:rPr>
+          <w:sz w:val="20"/>
+          <w:szCs w:val="20"/>
+        </w:rPr>
+      </w:pPr>
+      <w:r>
+        <w:rPr>
+          <w:sz w:val="20"/>
+          <w:szCs w:val="20"/>
+        </w:rPr>
+        <w:t>[A p2 20 ] - OK.</w:t>
+      </w:r>
+    </w:p>
+    <w:p>
+      <w:pPr>
+        <w:spacing w:line="240" w:lineRule="auto"/>
+        <w:ind w:firstLine="0"/>
+        <w:jc w:val="left"/>
+        <w:rPr>
+          <w:sz w:val="20"/>
+          <w:szCs w:val="20"/>
+        </w:rPr>
+      </w:pPr>
+      <w:r>
+        <w:rPr>
+          <w:sz w:val="20"/>
+          <w:szCs w:val="20"/>
+        </w:rPr>
+        <w:t>[A p1 5] - OK.</w:t>
+      </w:r>
+    </w:p>
+    <w:p>
+      <w:pPr>
+        <w:spacing w:line="240" w:lineRule="auto"/>
+        <w:ind w:firstLine="0"/>
+        <w:jc w:val="left"/>
+        <w:rPr>
+          <w:sz w:val="20"/>
+          <w:szCs w:val="20"/>
+        </w:rPr>
+      </w:pPr>
+      <w:r>
+        <w:rPr>
+          <w:sz w:val="20"/>
+          <w:szCs w:val="20"/>
+        </w:rPr>
+        <w:t>[A p1 17] - OK.</w:t>
+      </w:r>
+    </w:p>
+    <w:p>
+      <w:pPr>
+        <w:spacing w:line="240" w:lineRule="auto"/>
+        <w:ind w:firstLine="0"/>
+        <w:jc w:val="left"/>
+        <w:rPr>
+          <w:sz w:val="20"/>
+          <w:szCs w:val="20"/>
+        </w:rPr>
+      </w:pPr>
+      <w:r>
+        <w:rPr>
+          <w:sz w:val="20"/>
+          <w:szCs w:val="20"/>
+        </w:rPr>
+        <w:t>[A p1 20] - OK.</w:t>
+      </w:r>
+    </w:p>
+    <w:p>
+      <w:pPr>
+        <w:spacing w:line="240" w:lineRule="auto"/>
+        <w:ind w:firstLine="0"/>
+        <w:jc w:val="left"/>
+        <w:rPr>
+          <w:sz w:val="20"/>
+          <w:szCs w:val="20"/>
+        </w:rPr>
+      </w:pPr>
+      <w:r>
+        <w:rPr>
+          <w:sz w:val="20"/>
+          <w:szCs w:val="20"/>
+        </w:rPr>
+        <w:t>[A p2 7] - OK. SWAP necessário. R [p2(3) p1(1) p1(0) p2(1) p2(2) p3(0) p3(1) p1(2) ] D [00 p2(0) ];R [p2(3) p1(1) p1(0) p2(0) p2(2) p3(0) p3(1) p1(2) ] D [p2(1) 00 ];</w:t>
+      </w:r>
+    </w:p>
+    <w:p>
+      <w:pPr>
+        <w:spacing w:line="240" w:lineRule="auto"/>
+        <w:ind w:firstLine="0"/>
+        <w:jc w:val="left"/>
+        <w:rPr>
+          <w:sz w:val="20"/>
+          <w:szCs w:val="20"/>
+        </w:rPr>
+      </w:pPr>
+      <w:r>
+        <w:rPr>
+          <w:sz w:val="20"/>
+          <w:szCs w:val="20"/>
+        </w:rPr>
+        <w:t>[A p2 9] - OK. SWAP necessário. R [p2(3) p1(1) p1(0) p2(0) p2(2) p3(0) p3(1) p1(2) ] D [p2(1) 00 ];R [p2(3) p1(1) p1(0) p2(0) p2(2) p2(1) p3(1) p1(2) ] D [00 p3(0) ];</w:t>
+      </w:r>
+    </w:p>
+    <w:p>
+      <w:pPr>
+        <w:spacing w:line="240" w:lineRule="auto"/>
+        <w:ind w:firstLine="0"/>
+        <w:jc w:val="left"/>
+        <w:rPr>
+          <w:sz w:val="20"/>
+          <w:szCs w:val="20"/>
+          <w:lang w:val="en-GB"/>
+        </w:rPr>
+      </w:pPr>
+      <w:r>
+        <w:rPr>
+          <w:sz w:val="20"/>
+          <w:szCs w:val="20"/>
+          <w:lang w:val="en-GB"/>
+        </w:rPr>
+        <w:t>[A p2 18] - OK.</w:t>
+      </w:r>
       <w:bookmarkStart w:id="1" w:name="_GoBack"/>
       <w:bookmarkEnd w:id="1"/>
     </w:p>
@@ -929,66 +1371,173 @@
       <w:pPr>
         <w:spacing w:line="240" w:lineRule="auto"/>
         <w:ind w:firstLine="0"/>
-        <w:rPr>
-          <w:sz w:val="20"/>
-          <w:szCs w:val="20"/>
-        </w:rPr>
-      </w:pPr>
-    </w:p>
-    <w:p>
-      <w:pPr>
-        <w:spacing w:line="240" w:lineRule="auto"/>
-        <w:ind w:firstLine="0"/>
-        <w:rPr>
-          <w:sz w:val="20"/>
-          <w:szCs w:val="20"/>
-        </w:rPr>
-      </w:pPr>
-    </w:p>
-    <w:p>
-      <w:pPr>
-        <w:spacing w:line="240" w:lineRule="auto"/>
-        <w:ind w:firstLine="0"/>
-        <w:rPr>
-          <w:sz w:val="20"/>
-          <w:szCs w:val="20"/>
-        </w:rPr>
-      </w:pPr>
-    </w:p>
-    <w:p>
-      <w:pPr>
-        <w:spacing w:line="240" w:lineRule="auto"/>
-        <w:ind w:left="2127" w:firstLine="0"/>
-        <w:rPr>
-          <w:sz w:val="20"/>
-          <w:szCs w:val="20"/>
-        </w:rPr>
-      </w:pPr>
-    </w:p>
-    <w:p>
-      <w:pPr>
-        <w:spacing w:line="240" w:lineRule="auto"/>
-        <w:ind w:left="2127" w:firstLine="0"/>
-        <w:rPr>
-          <w:sz w:val="20"/>
-          <w:szCs w:val="20"/>
-        </w:rPr>
-      </w:pPr>
-    </w:p>
-    <w:p>
-      <w:pPr>
-        <w:pStyle w:val="Heading1"/>
-      </w:pPr>
-      <w:r>
-        <w:t>Implementação dos algoritmos</w:t>
-      </w:r>
-    </w:p>
-    <w:p>
-      <w:pPr>
-        <w:rPr>
-          <w:color w:val="FF0000"/>
-        </w:rPr>
-      </w:pPr>
+        <w:jc w:val="left"/>
+        <w:rPr>
+          <w:sz w:val="20"/>
+          <w:szCs w:val="20"/>
+          <w:lang w:val="en-GB"/>
+        </w:rPr>
+      </w:pPr>
+      <w:r>
+        <w:rPr>
+          <w:sz w:val="20"/>
+          <w:szCs w:val="20"/>
+          <w:lang w:val="en-GB"/>
+        </w:rPr>
+        <w:t>[A p2 25] - OK.</w:t>
+      </w:r>
+    </w:p>
+    <w:p>
+      <w:pPr>
+        <w:spacing w:line="240" w:lineRule="auto"/>
+        <w:ind w:firstLine="0"/>
+        <w:jc w:val="left"/>
+        <w:rPr>
+          <w:sz w:val="20"/>
+          <w:szCs w:val="20"/>
+          <w:lang w:val="en-GB"/>
+        </w:rPr>
+      </w:pPr>
+      <w:r>
+        <w:rPr>
+          <w:sz w:val="20"/>
+          <w:szCs w:val="20"/>
+          <w:lang w:val="en-GB"/>
+        </w:rPr>
+        <w:t>[A p3 0] - OK. SWAP necessário. R [p2(3) p1(1) p1(0) p2(0) p2(2) p2(1) p3(1) p1(2) ] D [00 p3(0) ];R [p2(3) p1(1) p1(0) p2(0) p2(2) p2(1) p3(0) p1(2) ] D [p3(1) 00 ];</w:t>
+      </w:r>
+    </w:p>
+    <w:p>
+      <w:pPr>
+        <w:spacing w:line="240" w:lineRule="auto"/>
+        <w:ind w:firstLine="0"/>
+        <w:jc w:val="left"/>
+        <w:rPr>
+          <w:sz w:val="20"/>
+          <w:szCs w:val="20"/>
+        </w:rPr>
+      </w:pPr>
+      <w:r>
+        <w:rPr>
+          <w:sz w:val="20"/>
+          <w:szCs w:val="20"/>
+        </w:rPr>
+        <w:t>[A p3 12] - OK. SWAP necessário. R [p2(3) p1(1) p1(0) p2(0) p2(2) p2(1) p3(0) p1(2) ] D [p3(1) 00 ];R [p2(3) p3(1) p1(0) p2(0) p2(2) p2(1) p3(0) p1(2) ] D [00 p1(1) ];</w:t>
+      </w:r>
+    </w:p>
+    <w:p>
+      <w:pPr>
+        <w:spacing w:line="240" w:lineRule="auto"/>
+        <w:ind w:firstLine="0"/>
+        <w:jc w:val="left"/>
+        <w:rPr>
+          <w:sz w:val="20"/>
+          <w:szCs w:val="20"/>
+          <w:lang w:val="en-GB"/>
+        </w:rPr>
+      </w:pPr>
+      <w:r>
+        <w:rPr>
+          <w:sz w:val="20"/>
+          <w:szCs w:val="20"/>
+          <w:lang w:val="en-GB"/>
+        </w:rPr>
+        <w:t>[A p1 6] - OK.</w:t>
+      </w:r>
+    </w:p>
+    <w:p>
+      <w:pPr>
+        <w:spacing w:line="240" w:lineRule="auto"/>
+        <w:ind w:firstLine="0"/>
+        <w:jc w:val="left"/>
+        <w:rPr>
+          <w:sz w:val="20"/>
+          <w:szCs w:val="20"/>
+          <w:lang w:val="en-GB"/>
+        </w:rPr>
+      </w:pPr>
+      <w:r>
+        <w:rPr>
+          <w:sz w:val="20"/>
+          <w:szCs w:val="20"/>
+          <w:lang w:val="en-GB"/>
+        </w:rPr>
+        <w:t>[A p1 18] - OK.</w:t>
+      </w:r>
+    </w:p>
+    <w:p>
+      <w:pPr>
+        <w:spacing w:line="240" w:lineRule="auto"/>
+        <w:ind w:firstLine="0"/>
+        <w:jc w:val="left"/>
+        <w:rPr>
+          <w:sz w:val="20"/>
+          <w:szCs w:val="20"/>
+          <w:lang w:val="en-GB"/>
+        </w:rPr>
+      </w:pPr>
+      <w:r>
+        <w:rPr>
+          <w:sz w:val="20"/>
+          <w:szCs w:val="20"/>
+          <w:lang w:val="en-GB"/>
+        </w:rPr>
+        <w:t>[A p1 8  ] - OK. SWAP necessário. R [p2(3) p3(1) p1(0) p2(0) p2(2) p2(1) p3(0) p1(2) ] D [00 p1(1) ];R [p2(3) p3(1) p1(0) p1(1) p2(2) p2(1) p3(0) p1(2) ] D [p2(0) 00 ];</w:t>
+      </w:r>
+    </w:p>
+    <w:p>
+      <w:pPr>
+        <w:spacing w:line="240" w:lineRule="auto"/>
+        <w:ind w:firstLine="0"/>
+        <w:jc w:val="left"/>
+        <w:rPr>
+          <w:sz w:val="20"/>
+          <w:szCs w:val="20"/>
+        </w:rPr>
+      </w:pPr>
+      <w:r>
+        <w:rPr>
+          <w:sz w:val="20"/>
+          <w:szCs w:val="20"/>
+        </w:rPr>
+        <w:t>[M p2 10 ] - Espaço alocado com sucesso. Criou nova página a partir de SWAP | R [p2(3) p3(1) p1(0) p1(1) p2(2) p2(1) p3(0) p1(2) ] D [p2(0) 00 ];R [p2(3) p3(1) p1(0) p1(1) p2(2) p2(4) p3(0) p1(2) ] D [p2(0) p2(1) ];</w:t>
+      </w:r>
+    </w:p>
+    <w:p>
+      <w:pPr>
+        <w:spacing w:line="240" w:lineRule="auto"/>
+        <w:ind w:firstLine="0"/>
+        <w:jc w:val="left"/>
+        <w:rPr>
+          <w:sz w:val="20"/>
+          <w:szCs w:val="20"/>
+        </w:rPr>
+      </w:pPr>
+      <w:r>
+        <w:rPr>
+          <w:sz w:val="20"/>
+          <w:szCs w:val="20"/>
+        </w:rPr>
+        <w:t>[A p2 20] - OK.</w:t>
+      </w:r>
+    </w:p>
+    <w:p>
+      <w:pPr>
+        <w:spacing w:line="240" w:lineRule="auto"/>
+        <w:ind w:firstLine="0"/>
+        <w:jc w:val="left"/>
+        <w:rPr>
+          <w:sz w:val="20"/>
+          <w:szCs w:val="20"/>
+        </w:rPr>
+      </w:pPr>
+      <w:r>
+        <w:rPr>
+          <w:sz w:val="20"/>
+          <w:szCs w:val="20"/>
+        </w:rPr>
+        <w:t>[M p1 10 ] - Não tem mais memória.</w:t>
+      </w:r>
     </w:p>
     <w:p>
       <w:pPr>
@@ -1001,6 +1550,14 @@
           <w:caps/>
         </w:rPr>
       </w:pPr>
+      <w:r>
+        <w:rPr>
+          <w:sz w:val="20"/>
+          <w:szCs w:val="20"/>
+        </w:rPr>
+        <w:lastRenderedPageBreak/>
+        <w:t>Ended successfully.</w:t>
+      </w:r>
       <w:r>
         <w:br w:type="page"/>
       </w:r>
@@ -1507,7 +2064,7 @@
                         </a:ln>
                         <a:extLst>
                           <a:ext uri="{909E8E84-426E-40dd-AFC4-6F175D3DCCD1}">
-                            <a14:hiddenFill xmlns:a14="http://schemas.microsoft.com/office/drawing/2010/main" xmlns:w="http://schemas.openxmlformats.org/wordprocessingml/2006/main" xmlns:w10="urn:schemas-microsoft-com:office:word" xmlns:v="urn:schemas-microsoft-com:vml" xmlns:o="urn:schemas-microsoft-com:office:office" xmlns:mv="urn:schemas-microsoft-com:mac:vml" xmlns:mo="http://schemas.microsoft.com/office/mac/office/2008/main" xmlns="">
+                            <a14:hiddenFill xmlns="" xmlns:mo="http://schemas.microsoft.com/office/mac/office/2008/main" xmlns:mv="urn:schemas-microsoft-com:mac:vml" xmlns:o="urn:schemas-microsoft-com:office:office" xmlns:v="urn:schemas-microsoft-com:vml" xmlns:w10="urn:schemas-microsoft-com:office:word" xmlns:w="http://schemas.openxmlformats.org/wordprocessingml/2006/main" xmlns:a14="http://schemas.microsoft.com/office/drawing/2010/main">
                               <a:noFill/>
                             </a14:hiddenFill>
                           </a:ext>
@@ -1528,7 +2085,7 @@
           </mc:Choice>
           <mc:Fallback>
             <w:pict>
-              <v:line w14:anchorId="706B0D09" id="Line 1" o:spid="_x0000_s1026" style="position:absolute;z-index:251659264;visibility:visible;mso-wrap-style:square;mso-width-percent:0;mso-height-percent:0;mso-wrap-distance-left:9pt;mso-wrap-distance-top:0;mso-wrap-distance-right:9pt;mso-wrap-distance-bottom:0;mso-position-horizontal:absolute;mso-position-horizontal-relative:text;mso-position-vertical:absolute;mso-position-vertical-relative:text;mso-width-percent:0;mso-height-percent:0;mso-width-relative:page;mso-height-relative:page" from="84.5pt,715.05pt" to="169.55pt,715.05pt" o:gfxdata="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"/>
+              <v:line w14:anchorId="316425A8" id="Line 1" o:spid="_x0000_s1026" style="position:absolute;z-index:251659264;visibility:visible;mso-wrap-style:square;mso-width-percent:0;mso-height-percent:0;mso-wrap-distance-left:9pt;mso-wrap-distance-top:0;mso-wrap-distance-right:9pt;mso-wrap-distance-bottom:0;mso-position-horizontal:absolute;mso-position-horizontal-relative:text;mso-position-vertical:absolute;mso-position-vertical-relative:text;mso-width-percent:0;mso-height-percent:0;mso-width-relative:page;mso-height-relative:page" from="84.5pt,715.05pt" to="169.55pt,715.05pt" o:gfxdata="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"/>
             </w:pict>
           </mc:Fallback>
         </mc:AlternateContent>
@@ -4085,7 +4642,7 @@
 </file>
 
 <file path=customXml/itemProps1.xml><?xml version="1.0" encoding="utf-8"?>
-<ds:datastoreItem xmlns:ds="http://schemas.openxmlformats.org/officeDocument/2006/customXml" ds:itemID="{8C4D7440-09C3-4119-8834-69354E454FF1}">
+<ds:datastoreItem xmlns:ds="http://schemas.openxmlformats.org/officeDocument/2006/customXml" ds:itemID="{E31ABB85-CCA8-4E4A-B0EA-F8B86F5C9EEB}">
   <ds:schemaRefs>
     <ds:schemaRef ds:uri="http://schemas.openxmlformats.org/officeDocument/2006/bibliography"/>
   </ds:schemaRefs>

</xml_diff>